<commit_message>
Updating Log Book - Gantt Chart
</commit_message>
<xml_diff>
--- a/Edward Webb - Personal Project Logbook Journal (SDD).docx
+++ b/Edward Webb - Personal Project Logbook Journal (SDD).docx
@@ -26,6 +26,11 @@
     <w:p>
       <w:r>
         <w:t>5.13pm 6/01/2017 – Added requirements for the program.</w:t>
+      </w:r>
+    </w:p>
+    <w:p>
+      <w:r>
+        <w:t>9.27pm 12/01/2017 – Added Gantt Chart for the project.</w:t>
       </w:r>
       <w:bookmarkStart w:id="0" w:name="_GoBack"/>
       <w:bookmarkEnd w:id="0"/>

</xml_diff>

<commit_message>
Added storyboard and context diagram
</commit_message>
<xml_diff>
--- a/Edward Webb - Personal Project Logbook Journal (SDD).docx
+++ b/Edward Webb - Personal Project Logbook Journal (SDD).docx
@@ -32,10 +32,19 @@
       <w:r>
         <w:t>9.27pm 12/01/2017 – Added Gantt Chart for the project.</w:t>
       </w:r>
+    </w:p>
+    <w:p>
+      <w:r>
+        <w:t>10.00pm 13/01/2017 – Created Storyboard</w:t>
+      </w:r>
+    </w:p>
+    <w:p>
+      <w:r>
+        <w:t>9.48pm 15/01/2017 – Added storyboard and context diagram to the portfolio.</w:t>
+      </w:r>
       <w:bookmarkStart w:id="0" w:name="_GoBack"/>
       <w:bookmarkEnd w:id="0"/>
     </w:p>
-    <w:p/>
     <w:sectPr>
       <w:pgSz w:w="11906" w:h="16838"/>
       <w:pgMar w:top="1440" w:right="1440" w:bottom="1440" w:left="1440" w:header="708" w:footer="708" w:gutter="0"/>

</xml_diff>